<commit_message>
Address review: update MeetingLog2 (content changes)
</commit_message>
<xml_diff>
--- a/Meetings/TeamMeetingLog2-27-09-2025.docx
+++ b/Meetings/TeamMeetingLog2-27-09-2025.docx
@@ -147,21 +147,10 @@
         <w:t xml:space="preserve">• </w:t>
       </w:r>
       <w:r>
-        <w:t xml:space="preserve">Repository needs a clear README for </w:t>
-      </w:r>
-      <w:proofErr w:type="gramStart"/>
-      <w:r>
-        <w:t>setup</w:t>
-      </w:r>
-      <w:proofErr w:type="gramEnd"/>
-      <w:r>
-        <w:t xml:space="preserve"> and project overview.</w:t>
+        <w:t>Repository needs a clear README for setup and project overview.</w:t>
       </w:r>
       <w:r>
-        <w:t xml:space="preserve">                          </w:t>
-      </w:r>
-      <w:r>
-        <w:t xml:space="preserve">• </w:t>
+        <w:t xml:space="preserve">                          • </w:t>
       </w:r>
       <w:r>
         <w:t>Proper repo structure and workflow needed for collaboration.</w:t>
@@ -186,26 +175,10 @@
         <w:t xml:space="preserve">• </w:t>
       </w:r>
       <w:r>
-        <w:t xml:space="preserve">Decide what data sources to </w:t>
-      </w:r>
-      <w:proofErr w:type="gramStart"/>
-      <w:r>
-        <w:t>base them</w:t>
-      </w:r>
-      <w:proofErr w:type="gramEnd"/>
-      <w:r>
-        <w:t xml:space="preserve"> </w:t>
+        <w:t xml:space="preserve">Decide what data sources to base them </w:t>
       </w:r>
       <w:r>
-        <w:t xml:space="preserve">the 3 </w:t>
-      </w:r>
-      <w:proofErr w:type="gramStart"/>
-      <w:r>
-        <w:t>personas</w:t>
-      </w:r>
-      <w:proofErr w:type="gramEnd"/>
-      <w:r>
-        <w:t xml:space="preserve"> on</w:t>
+        <w:t>the 3 personas on</w:t>
       </w:r>
       <w:r>
         <w:t>.</w:t>
@@ -218,13 +191,7 @@
         <w:t>Confirm sections required (project intro, tools, team members, contribution guide).</w:t>
       </w:r>
       <w:r>
-        <w:t xml:space="preserve"> </w:t>
-      </w:r>
-      <w:r>
-        <w:t>•</w:t>
-      </w:r>
-      <w:r>
-        <w:t xml:space="preserve"> </w:t>
+        <w:t xml:space="preserve"> • </w:t>
       </w:r>
       <w:r>
         <w:t>Confirm branch naming, folder organization, and PR process.</w:t>
@@ -246,10 +213,7 @@
         <w:t>Personas – Huda and Hina</w:t>
       </w:r>
       <w:r>
-        <w:t xml:space="preserve">                           </w:t>
-      </w:r>
-      <w:r>
-        <w:t xml:space="preserve">• </w:t>
+        <w:t xml:space="preserve">                           • </w:t>
       </w:r>
       <w:r>
         <w:t xml:space="preserve">Readme </w:t>
@@ -401,7 +365,7 @@
         <w:t xml:space="preserve">• </w:t>
       </w:r>
       <w:r>
-        <w:t>Since you may not have direct user access in New York, how can you test the app?</w:t>
+        <w:t>Early prototype is needed for visualizing navigation and safety features.</w:t>
       </w:r>
     </w:p>
     <w:p>
@@ -433,7 +397,7 @@
         <w:t xml:space="preserve">• </w:t>
       </w:r>
       <w:r>
-        <w:t>Early prototype is needed for visualizing navigation and safety features.</w:t>
+        <w:t>Decide on fidelity level (low-fi or medium-fi) and tools (Figma, Balsamiq, etc.).</w:t>
       </w:r>
     </w:p>
     <w:p>
@@ -446,25 +410,13 @@
     </w:p>
     <w:p>
       <w:r>
-        <w:t xml:space="preserve">• </w:t>
-      </w:r>
-      <w:r>
-        <w:t xml:space="preserve">Jira – </w:t>
+        <w:t xml:space="preserve">• Jira – </w:t>
       </w:r>
       <w:r>
         <w:t>Shalini</w:t>
       </w:r>
       <w:r>
-        <w:t xml:space="preserve"> and Karan </w:t>
-      </w:r>
-      <w:r>
-        <w:t xml:space="preserve">                         </w:t>
-      </w:r>
-      <w:r>
-        <w:t xml:space="preserve">        </w:t>
-      </w:r>
-      <w:r>
-        <w:t xml:space="preserve">  • </w:t>
+        <w:t xml:space="preserve"> and Karan                                    • </w:t>
       </w:r>
       <w:r>
         <w:t>Prototype</w:t>

</xml_diff>